<commit_message>
Added links to docx and minor adjustments
</commit_message>
<xml_diff>
--- a/Lab 7/Laboratorio 7 - AJAX.docx
+++ b/Lab 7/Laboratorio 7 - AJAX.docx
@@ -1,6 +1,6 @@
 
 <file path=word/document.xml><?xml version="1.0" encoding="utf-8"?>
-<w:document xmlns:wpc="http://schemas.microsoft.com/office/word/2010/wordprocessingCanvas" xmlns:cx="http://schemas.microsoft.com/office/drawing/2014/chartex" xmlns:cx1="http://schemas.microsoft.com/office/drawing/2015/9/8/chartex" xmlns:cx2="http://schemas.microsoft.com/office/drawing/2015/10/21/chartex" xmlns:cx3="http://schemas.microsoft.com/office/drawing/2016/5/9/chartex" xmlns:cx4="http://schemas.microsoft.com/office/drawing/2016/5/10/chartex" xmlns:cx5="http://schemas.microsoft.com/office/drawing/2016/5/11/chartex" xmlns:cx6="http://schemas.microsoft.com/office/drawing/2016/5/12/chartex" xmlns:cx7="http://schemas.microsoft.com/office/drawing/2016/5/13/chartex" xmlns:cx8="http://schemas.microsoft.com/office/drawing/2016/5/14/chartex" xmlns:mc="http://schemas.openxmlformats.org/markup-compatibility/2006" xmlns:aink="http://schemas.microsoft.com/office/drawing/2016/ink" xmlns:am3d="http://schemas.microsoft.com/office/drawing/2017/model3d" xmlns:o="urn:schemas-microsoft-com:office:office" xmlns:r="http://schemas.openxmlformats.org/officeDocument/2006/relationships" xmlns:m="http://schemas.openxmlformats.org/officeDocument/2006/math" xmlns:v="urn:schemas-microsoft-com:vml" xmlns:wp14="http://schemas.microsoft.com/office/word/2010/wordprocessingDrawing" xmlns:wp="http://schemas.openxmlformats.org/drawingml/2006/wordprocessingDrawing" xmlns:w10="urn:schemas-microsoft-com:office:word" xmlns:w="http://schemas.openxmlformats.org/wordprocessingml/2006/main" xmlns:w14="http://schemas.microsoft.com/office/word/2010/wordml" xmlns:w15="http://schemas.microsoft.com/office/word/2012/wordml" xmlns:w16cex="http://schemas.microsoft.com/office/word/2018/wordml/cex" xmlns:w16cid="http://schemas.microsoft.com/office/word/2016/wordml/cid" xmlns:w16="http://schemas.microsoft.com/office/word/2018/wordml" xmlns:w16se="http://schemas.microsoft.com/office/word/2015/wordml/symex" xmlns:wpg="http://schemas.microsoft.com/office/word/2010/wordprocessingGroup" xmlns:wpi="http://schemas.microsoft.com/office/word/2010/wordprocessingInk" xmlns:wne="http://schemas.microsoft.com/office/word/2006/wordml" xmlns:wps="http://schemas.microsoft.com/office/word/2010/wordprocessingShape" mc:Ignorable="w14 w15 w16se w16cid w16 w16cex wp14">
+<w:document xmlns:wpc="http://schemas.microsoft.com/office/word/2010/wordprocessingCanvas" xmlns:cx="http://schemas.microsoft.com/office/drawing/2014/chartex" xmlns:cx1="http://schemas.microsoft.com/office/drawing/2015/9/8/chartex" xmlns:cx2="http://schemas.microsoft.com/office/drawing/2015/10/21/chartex" xmlns:cx3="http://schemas.microsoft.com/office/drawing/2016/5/9/chartex" xmlns:cx4="http://schemas.microsoft.com/office/drawing/2016/5/10/chartex" xmlns:cx5="http://schemas.microsoft.com/office/drawing/2016/5/11/chartex" xmlns:cx6="http://schemas.microsoft.com/office/drawing/2016/5/12/chartex" xmlns:cx7="http://schemas.microsoft.com/office/drawing/2016/5/13/chartex" xmlns:cx8="http://schemas.microsoft.com/office/drawing/2016/5/14/chartex" xmlns:mc="http://schemas.openxmlformats.org/markup-compatibility/2006" xmlns:aink="http://schemas.microsoft.com/office/drawing/2016/ink" xmlns:am3d="http://schemas.microsoft.com/office/drawing/2017/model3d" xmlns:o="urn:schemas-microsoft-com:office:office" xmlns:r="http://schemas.openxmlformats.org/officeDocument/2006/relationships" xmlns:m="http://schemas.openxmlformats.org/officeDocument/2006/math" xmlns:v="urn:schemas-microsoft-com:vml" xmlns:wp14="http://schemas.microsoft.com/office/word/2010/wordprocessingDrawing" xmlns:wp="http://schemas.openxmlformats.org/drawingml/2006/wordprocessingDrawing" xmlns:w10="urn:schemas-microsoft-com:office:word" xmlns:w="http://schemas.openxmlformats.org/wordprocessingml/2006/main" xmlns:w14="http://schemas.microsoft.com/office/word/2010/wordml" xmlns:w15="http://schemas.microsoft.com/office/word/2012/wordml" xmlns:w16cex="http://schemas.microsoft.com/office/word/2018/wordml/cex" xmlns:w16cid="http://schemas.microsoft.com/office/word/2016/wordml/cid" xmlns:w16="http://schemas.microsoft.com/office/word/2018/wordml" xmlns:w16sdtdh="http://schemas.microsoft.com/office/word/2020/wordml/sdtdatahash" xmlns:w16se="http://schemas.microsoft.com/office/word/2015/wordml/symex" xmlns:wpg="http://schemas.microsoft.com/office/word/2010/wordprocessingGroup" xmlns:wpi="http://schemas.microsoft.com/office/word/2010/wordprocessingInk" xmlns:wne="http://schemas.microsoft.com/office/word/2006/wordml" xmlns:wps="http://schemas.microsoft.com/office/word/2010/wordprocessingShape" mc:Ignorable="w14 w15 w16se w16cid w16 w16cex w16sdtdh wp14">
   <w:body>
     <w:p>
       <w:pPr>
@@ -77,28 +77,51 @@
         <w:rPr>
           <w:lang w:val="es-MX"/>
         </w:rPr>
+        <w:t>David Flores Diaz</w:t>
+      </w:r>
+      <w:r>
+        <w:rPr>
+          <w:lang w:val="es-MX"/>
+        </w:rPr>
         <w:br/>
-        <w:t>GITHUB REPOSITORY : [  ]</w:t>
-      </w:r>
-    </w:p>
-    <w:p>
-      <w:pPr>
-        <w:rPr>
-          <w:lang w:val="es-MX"/>
-        </w:rPr>
-      </w:pPr>
-      <w:r>
-        <w:rPr>
-          <w:lang w:val="es-MX"/>
-        </w:rPr>
-        <w:t>GITHUB PAGE URL: [  ]</w:t>
+        <w:t xml:space="preserve">GITHUB REPOSITORY : </w:t>
+      </w:r>
+      <w:hyperlink r:id="rId6" w:history="1">
+        <w:r>
+          <w:rPr>
+            <w:rStyle w:val="Hipervnculo"/>
+            <w:lang w:val="es-MX"/>
+          </w:rPr>
+          <w:t>https://github.com/Dfd11/LabsDAW/tree/master/Lab%207</w:t>
+        </w:r>
+      </w:hyperlink>
+      <w:r>
+        <w:rPr>
+          <w:lang w:val="es-MX"/>
+        </w:rPr>
+        <w:t xml:space="preserve"> </w:t>
+      </w:r>
+    </w:p>
+    <w:p>
+      <w:r>
+        <w:t xml:space="preserve">GITHUB PAGE URL: </w:t>
+      </w:r>
+      <w:hyperlink r:id="rId7" w:history="1">
+        <w:r>
+          <w:rPr>
+            <w:rStyle w:val="Hipervnculo"/>
+          </w:rPr>
+          <w:t>https://dfd11.github.io/LabsDAW/Lab%207/hw.html</w:t>
+        </w:r>
+      </w:hyperlink>
+      <w:r>
+        <w:t xml:space="preserve"> </w:t>
       </w:r>
     </w:p>
     <w:p>
       <w:pPr>
         <w:rPr>
           <w:u w:val="single"/>
-          <w:lang w:val="es-MX"/>
         </w:rPr>
       </w:pPr>
     </w:p>
@@ -106,7 +129,6 @@
       <w:pPr>
         <w:rPr>
           <w:u w:val="single"/>
-          <w:lang w:val="es-MX"/>
         </w:rPr>
       </w:pPr>
     </w:p>
@@ -207,7 +229,7 @@
     </w:p>
     <w:p>
       <w:pPr>
-        <w:pStyle w:val="ListParagraph"/>
+        <w:pStyle w:val="Prrafodelista"/>
         <w:numPr>
           <w:ilvl w:val="0"/>
           <w:numId w:val="12"/>
@@ -234,52 +256,17 @@
         </w:rPr>
         <w:t xml:space="preserve"> con el API de GIPHY </w:t>
       </w:r>
-      <w:hyperlink r:id="rId6" w:tooltip="https://developers.giphy.com/docs/" w:history="1">
-        <w:proofErr w:type="spellStart"/>
+      <w:hyperlink r:id="rId8" w:tooltip="https://developers.giphy.com/docs/" w:history="1">
         <w:r>
           <w:rPr>
-            <w:rStyle w:val="Hyperlink"/>
+            <w:rStyle w:val="Hipervnculo"/>
             <w:rFonts w:ascii="Segoe UI" w:hAnsi="Segoe UI" w:cs="Segoe UI"/>
             <w:sz w:val="21"/>
             <w:szCs w:val="21"/>
             <w:u w:val="none"/>
             <w:lang w:val="es-MX"/>
           </w:rPr>
-          <w:t>Giphy</w:t>
-        </w:r>
-        <w:proofErr w:type="spellEnd"/>
-        <w:r>
-          <w:rPr>
-            <w:rStyle w:val="Hyperlink"/>
-            <w:rFonts w:ascii="Segoe UI" w:hAnsi="Segoe UI" w:cs="Segoe UI"/>
-            <w:sz w:val="21"/>
-            <w:szCs w:val="21"/>
-            <w:u w:val="none"/>
-            <w:lang w:val="es-MX"/>
-          </w:rPr>
-          <w:t xml:space="preserve"> </w:t>
-        </w:r>
-        <w:r>
-          <w:rPr>
-            <w:rStyle w:val="Hyperlink"/>
-            <w:rFonts w:ascii="Segoe UI" w:hAnsi="Segoe UI" w:cs="Segoe UI"/>
-            <w:sz w:val="21"/>
-            <w:szCs w:val="21"/>
-            <w:u w:val="none"/>
-            <w:lang w:val="es-MX"/>
-          </w:rPr>
-          <w:t>A</w:t>
-        </w:r>
-        <w:r>
-          <w:rPr>
-            <w:rStyle w:val="Hyperlink"/>
-            <w:rFonts w:ascii="Segoe UI" w:hAnsi="Segoe UI" w:cs="Segoe UI"/>
-            <w:sz w:val="21"/>
-            <w:szCs w:val="21"/>
-            <w:u w:val="none"/>
-            <w:lang w:val="es-MX"/>
-          </w:rPr>
-          <w:t>PI</w:t>
+          <w:t>Giphy API</w:t>
         </w:r>
       </w:hyperlink>
       <w:r>
@@ -295,7 +282,7 @@
     </w:p>
     <w:p>
       <w:pPr>
-        <w:pStyle w:val="ListParagraph"/>
+        <w:pStyle w:val="Prrafodelista"/>
         <w:numPr>
           <w:ilvl w:val="0"/>
           <w:numId w:val="12"/>
@@ -317,7 +304,7 @@
     </w:p>
     <w:p>
       <w:pPr>
-        <w:pStyle w:val="ListParagraph"/>
+        <w:pStyle w:val="Prrafodelista"/>
         <w:numPr>
           <w:ilvl w:val="1"/>
           <w:numId w:val="12"/>
@@ -343,7 +330,7 @@
     </w:p>
     <w:p>
       <w:pPr>
-        <w:pStyle w:val="ListParagraph"/>
+        <w:pStyle w:val="Prrafodelista"/>
         <w:numPr>
           <w:ilvl w:val="1"/>
           <w:numId w:val="12"/>
@@ -356,7 +343,6 @@
           <w:lang w:val="es-MX"/>
         </w:rPr>
       </w:pPr>
-      <w:proofErr w:type="spellStart"/>
       <w:r>
         <w:rPr>
           <w:b/>
@@ -377,11 +363,10 @@
         </w:rPr>
         <w:t>imit</w:t>
       </w:r>
-      <w:proofErr w:type="spellEnd"/>
-    </w:p>
-    <w:p>
-      <w:pPr>
-        <w:pStyle w:val="ListParagraph"/>
+    </w:p>
+    <w:p>
+      <w:pPr>
+        <w:pStyle w:val="Prrafodelista"/>
         <w:numPr>
           <w:ilvl w:val="1"/>
           <w:numId w:val="12"/>
@@ -417,7 +402,7 @@
     </w:p>
     <w:p>
       <w:pPr>
-        <w:pStyle w:val="ListParagraph"/>
+        <w:pStyle w:val="Prrafodelista"/>
         <w:numPr>
           <w:ilvl w:val="0"/>
           <w:numId w:val="12"/>
@@ -471,7 +456,7 @@
     </w:p>
     <w:p>
       <w:pPr>
-        <w:pStyle w:val="ListParagraph"/>
+        <w:pStyle w:val="Prrafodelista"/>
         <w:numPr>
           <w:ilvl w:val="0"/>
           <w:numId w:val="12"/>
@@ -559,7 +544,7 @@
     </w:p>
     <w:p>
       <w:pPr>
-        <w:pStyle w:val="ListParagraph"/>
+        <w:pStyle w:val="Prrafodelista"/>
         <w:numPr>
           <w:ilvl w:val="0"/>
           <w:numId w:val="13"/>
@@ -631,17 +616,17 @@
     </w:p>
     <w:p>
       <w:pPr>
-        <w:pStyle w:val="ListParagraph"/>
-        <w:rPr>
-          <w:sz w:val="20"/>
-          <w:szCs w:val="20"/>
-          <w:lang w:val="es-MX"/>
-        </w:rPr>
-      </w:pPr>
-    </w:p>
-    <w:p>
-      <w:pPr>
-        <w:pStyle w:val="ListParagraph"/>
+        <w:pStyle w:val="Prrafodelista"/>
+        <w:rPr>
+          <w:sz w:val="20"/>
+          <w:szCs w:val="20"/>
+          <w:lang w:val="es-MX"/>
+        </w:rPr>
+      </w:pPr>
+    </w:p>
+    <w:p>
+      <w:pPr>
+        <w:pStyle w:val="Prrafodelista"/>
         <w:numPr>
           <w:ilvl w:val="1"/>
           <w:numId w:val="13"/>
@@ -663,17 +648,17 @@
     </w:p>
     <w:p>
       <w:pPr>
-        <w:pStyle w:val="ListParagraph"/>
-        <w:rPr>
-          <w:sz w:val="20"/>
-          <w:szCs w:val="20"/>
-          <w:lang w:val="es-MX"/>
-        </w:rPr>
-      </w:pPr>
-    </w:p>
-    <w:p>
-      <w:pPr>
-        <w:pStyle w:val="ListParagraph"/>
+        <w:pStyle w:val="Prrafodelista"/>
+        <w:rPr>
+          <w:sz w:val="20"/>
+          <w:szCs w:val="20"/>
+          <w:lang w:val="es-MX"/>
+        </w:rPr>
+      </w:pPr>
+    </w:p>
+    <w:p>
+      <w:pPr>
+        <w:pStyle w:val="Prrafodelista"/>
         <w:numPr>
           <w:ilvl w:val="0"/>
           <w:numId w:val="13"/>
@@ -738,25 +723,7 @@
           <w:szCs w:val="20"/>
           <w:lang w:val="es-MX"/>
         </w:rPr>
-        <w:t xml:space="preserve"> un </w:t>
-      </w:r>
-      <w:proofErr w:type="spellStart"/>
-      <w:r>
-        <w:rPr>
-          <w:sz w:val="20"/>
-          <w:szCs w:val="20"/>
-          <w:lang w:val="es-MX"/>
-        </w:rPr>
-        <w:t>loop</w:t>
-      </w:r>
-      <w:proofErr w:type="spellEnd"/>
-      <w:r>
-        <w:rPr>
-          <w:sz w:val="20"/>
-          <w:szCs w:val="20"/>
-          <w:lang w:val="es-MX"/>
-        </w:rPr>
-        <w:t xml:space="preserve"> con el arreglo previamente creado y generar</w:t>
+        <w:t xml:space="preserve"> un loop con el arreglo previamente creado y generar</w:t>
       </w:r>
       <w:r>
         <w:rPr>
@@ -774,7 +741,6 @@
         </w:rPr>
         <w:t xml:space="preserve"> un botón por cada </w:t>
       </w:r>
-      <w:proofErr w:type="spellStart"/>
       <w:r>
         <w:rPr>
           <w:sz w:val="20"/>
@@ -783,7 +749,6 @@
         </w:rPr>
         <w:t>String</w:t>
       </w:r>
-      <w:proofErr w:type="spellEnd"/>
       <w:r>
         <w:rPr>
           <w:sz w:val="20"/>
@@ -795,17 +760,17 @@
     </w:p>
     <w:p>
       <w:pPr>
-        <w:pStyle w:val="ListParagraph"/>
-        <w:rPr>
-          <w:sz w:val="20"/>
-          <w:szCs w:val="20"/>
-          <w:lang w:val="es-MX"/>
-        </w:rPr>
-      </w:pPr>
-    </w:p>
-    <w:p>
-      <w:pPr>
-        <w:pStyle w:val="ListParagraph"/>
+        <w:pStyle w:val="Prrafodelista"/>
+        <w:rPr>
+          <w:sz w:val="20"/>
+          <w:szCs w:val="20"/>
+          <w:lang w:val="es-MX"/>
+        </w:rPr>
+      </w:pPr>
+    </w:p>
+    <w:p>
+      <w:pPr>
+        <w:pStyle w:val="Prrafodelista"/>
         <w:numPr>
           <w:ilvl w:val="0"/>
           <w:numId w:val="13"/>
@@ -870,15 +835,7 @@
           <w:szCs w:val="20"/>
           <w:lang w:val="es-MX"/>
         </w:rPr>
-        <w:t xml:space="preserve"> </w:t>
-      </w:r>
-      <w:r>
-        <w:rPr>
-          <w:sz w:val="20"/>
-          <w:szCs w:val="20"/>
-          <w:lang w:val="es-MX"/>
-        </w:rPr>
-        <w:t xml:space="preserve">Abajo o arriba de cada gif, despliega su rating (PG, G, </w:t>
+        <w:t xml:space="preserve"> Abajo o arriba de cada gif, despliega su rating (PG, G, </w:t>
       </w:r>
       <w:r>
         <w:rPr>
@@ -899,17 +856,17 @@
     </w:p>
     <w:p>
       <w:pPr>
-        <w:pStyle w:val="ListParagraph"/>
-        <w:rPr>
-          <w:sz w:val="20"/>
-          <w:szCs w:val="20"/>
-          <w:lang w:val="es-MX"/>
-        </w:rPr>
-      </w:pPr>
-    </w:p>
-    <w:p>
-      <w:pPr>
-        <w:pStyle w:val="ListParagraph"/>
+        <w:pStyle w:val="Prrafodelista"/>
+        <w:rPr>
+          <w:sz w:val="20"/>
+          <w:szCs w:val="20"/>
+          <w:lang w:val="es-MX"/>
+        </w:rPr>
+      </w:pPr>
+    </w:p>
+    <w:p>
+      <w:pPr>
+        <w:pStyle w:val="Prrafodelista"/>
         <w:rPr>
           <w:sz w:val="20"/>
           <w:szCs w:val="20"/>
@@ -927,17 +884,17 @@
     </w:p>
     <w:p>
       <w:pPr>
-        <w:pStyle w:val="ListParagraph"/>
-        <w:rPr>
-          <w:sz w:val="20"/>
-          <w:szCs w:val="20"/>
-          <w:lang w:val="es-MX"/>
-        </w:rPr>
-      </w:pPr>
-    </w:p>
-    <w:p>
-      <w:pPr>
-        <w:pStyle w:val="ListParagraph"/>
+        <w:pStyle w:val="Prrafodelista"/>
+        <w:rPr>
+          <w:sz w:val="20"/>
+          <w:szCs w:val="20"/>
+          <w:lang w:val="es-MX"/>
+        </w:rPr>
+      </w:pPr>
+    </w:p>
+    <w:p>
+      <w:pPr>
+        <w:pStyle w:val="Prrafodelista"/>
         <w:rPr>
           <w:sz w:val="20"/>
           <w:szCs w:val="20"/>
@@ -958,114 +915,42 @@
           <w:szCs w:val="20"/>
           <w:lang w:val="es-MX"/>
         </w:rPr>
-        <w:t xml:space="preserve">temporal en cualquier elemento </w:t>
-      </w:r>
-      <w:proofErr w:type="spellStart"/>
-      <w:r>
-        <w:rPr>
-          <w:sz w:val="20"/>
-          <w:szCs w:val="20"/>
-          <w:lang w:val="es-MX"/>
-        </w:rPr>
-        <w:t>html</w:t>
-      </w:r>
-      <w:proofErr w:type="spellEnd"/>
-      <w:r>
-        <w:rPr>
-          <w:sz w:val="20"/>
-          <w:szCs w:val="20"/>
-          <w:lang w:val="es-MX"/>
-        </w:rPr>
-        <w:t>, en este caso en el tag &lt;</w:t>
-      </w:r>
-      <w:proofErr w:type="spellStart"/>
-      <w:r>
-        <w:rPr>
-          <w:sz w:val="20"/>
-          <w:szCs w:val="20"/>
-          <w:lang w:val="es-MX"/>
-        </w:rPr>
-        <w:t>img</w:t>
-      </w:r>
-      <w:proofErr w:type="spellEnd"/>
-      <w:r>
-        <w:rPr>
-          <w:sz w:val="20"/>
-          <w:szCs w:val="20"/>
-          <w:lang w:val="es-MX"/>
-        </w:rPr>
-        <w:t>&gt; puedes utilizar “data-</w:t>
-      </w:r>
-      <w:proofErr w:type="spellStart"/>
-      <w:r>
-        <w:rPr>
-          <w:sz w:val="20"/>
-          <w:szCs w:val="20"/>
-          <w:lang w:val="es-MX"/>
-        </w:rPr>
-        <w:t>attributes</w:t>
-      </w:r>
-      <w:proofErr w:type="spellEnd"/>
-      <w:r>
-        <w:rPr>
-          <w:sz w:val="20"/>
-          <w:szCs w:val="20"/>
-          <w:lang w:val="es-MX"/>
-        </w:rPr>
-        <w:t>” (ver referencia #1). Tener “data-</w:t>
-      </w:r>
-      <w:proofErr w:type="spellStart"/>
-      <w:r>
-        <w:rPr>
-          <w:sz w:val="20"/>
-          <w:szCs w:val="20"/>
-          <w:lang w:val="es-MX"/>
-        </w:rPr>
-        <w:t>attributes</w:t>
-      </w:r>
-      <w:proofErr w:type="spellEnd"/>
-      <w:r>
-        <w:rPr>
-          <w:sz w:val="20"/>
-          <w:szCs w:val="20"/>
-          <w:lang w:val="es-MX"/>
-        </w:rPr>
-        <w:t xml:space="preserve">” te permitirá almacenar información temporal. La idea es que generes cada botón con al menos los siguientes atributos: </w:t>
-      </w:r>
-    </w:p>
-    <w:p>
-      <w:pPr>
-        <w:pStyle w:val="ListParagraph"/>
-        <w:rPr>
-          <w:sz w:val="20"/>
-          <w:szCs w:val="20"/>
-          <w:lang w:val="es-MX"/>
-        </w:rPr>
-      </w:pPr>
-    </w:p>
-    <w:p>
-      <w:pPr>
-        <w:pStyle w:val="ListParagraph"/>
-        <w:rPr>
-          <w:sz w:val="20"/>
-          <w:szCs w:val="20"/>
-          <w:lang w:val="es-MX"/>
-        </w:rPr>
-      </w:pPr>
-    </w:p>
-    <w:p>
-      <w:pPr>
-        <w:pStyle w:val="ListParagraph"/>
-        <w:rPr>
-          <w:sz w:val="20"/>
-          <w:szCs w:val="20"/>
-          <w:lang w:val="es-MX"/>
-        </w:rPr>
-      </w:pPr>
-    </w:p>
-    <w:p>
-      <w:pPr>
-        <w:pStyle w:val="ListParagraph"/>
+        <w:t xml:space="preserve">temporal en cualquier elemento html, en este caso en el tag &lt;img&gt; puedes utilizar “data-attributes” (ver referencia #1). Tener “data-attributes” te permitirá almacenar información temporal. La idea es que generes cada botón con al menos los siguientes atributos: </w:t>
+      </w:r>
+    </w:p>
+    <w:p>
+      <w:pPr>
+        <w:pStyle w:val="Prrafodelista"/>
+        <w:rPr>
+          <w:sz w:val="20"/>
+          <w:szCs w:val="20"/>
+          <w:lang w:val="es-MX"/>
+        </w:rPr>
+      </w:pPr>
+    </w:p>
+    <w:p>
+      <w:pPr>
+        <w:pStyle w:val="Prrafodelista"/>
+        <w:rPr>
+          <w:sz w:val="20"/>
+          <w:szCs w:val="20"/>
+          <w:lang w:val="es-MX"/>
+        </w:rPr>
+      </w:pPr>
+    </w:p>
+    <w:p>
+      <w:pPr>
+        <w:pStyle w:val="Prrafodelista"/>
+        <w:rPr>
+          <w:sz w:val="20"/>
+          <w:szCs w:val="20"/>
+          <w:lang w:val="es-MX"/>
+        </w:rPr>
+      </w:pPr>
+    </w:p>
+    <w:p>
+      <w:pPr>
+        <w:pStyle w:val="Prrafodelista"/>
         <w:numPr>
           <w:ilvl w:val="0"/>
           <w:numId w:val="15"/>
@@ -1087,7 +972,7 @@
     </w:p>
     <w:p>
       <w:pPr>
-        <w:pStyle w:val="ListParagraph"/>
+        <w:pStyle w:val="Prrafodelista"/>
         <w:numPr>
           <w:ilvl w:val="0"/>
           <w:numId w:val="15"/>
@@ -1109,7 +994,7 @@
     </w:p>
     <w:p>
       <w:pPr>
-        <w:pStyle w:val="ListParagraph"/>
+        <w:pStyle w:val="Prrafodelista"/>
         <w:numPr>
           <w:ilvl w:val="0"/>
           <w:numId w:val="15"/>
@@ -1166,7 +1051,7 @@
     </w:p>
     <w:p>
       <w:pPr>
-        <w:pStyle w:val="ListParagraph"/>
+        <w:pStyle w:val="Prrafodelista"/>
         <w:numPr>
           <w:ilvl w:val="0"/>
           <w:numId w:val="16"/>
@@ -1188,7 +1073,7 @@
     </w:p>
     <w:p>
       <w:pPr>
-        <w:pStyle w:val="ListParagraph"/>
+        <w:pStyle w:val="Prrafodelista"/>
         <w:numPr>
           <w:ilvl w:val="0"/>
           <w:numId w:val="16"/>
@@ -1210,7 +1095,7 @@
     </w:p>
     <w:p>
       <w:pPr>
-        <w:pStyle w:val="ListParagraph"/>
+        <w:pStyle w:val="Prrafodelista"/>
         <w:numPr>
           <w:ilvl w:val="0"/>
           <w:numId w:val="16"/>
@@ -1245,16 +1130,16 @@
     </w:p>
     <w:p>
       <w:pPr>
-        <w:pStyle w:val="ListParagraph"/>
-        <w:rPr>
-          <w:sz w:val="20"/>
-          <w:szCs w:val="20"/>
-        </w:rPr>
-      </w:pPr>
-    </w:p>
-    <w:p>
-      <w:pPr>
-        <w:pStyle w:val="ListParagraph"/>
+        <w:pStyle w:val="Prrafodelista"/>
+        <w:rPr>
+          <w:sz w:val="20"/>
+          <w:szCs w:val="20"/>
+        </w:rPr>
+      </w:pPr>
+    </w:p>
+    <w:p>
+      <w:pPr>
+        <w:pStyle w:val="Prrafodelista"/>
         <w:numPr>
           <w:ilvl w:val="0"/>
           <w:numId w:val="13"/>
@@ -1342,25 +1227,7 @@
           <w:szCs w:val="20"/>
           <w:lang w:val="es-MX"/>
         </w:rPr>
-        <w:t xml:space="preserve">Esto lo puedes lograr comparando el estatus actual de la imagen (si se encuentra en movimiento </w:t>
-      </w:r>
-      <w:proofErr w:type="spellStart"/>
-      <w:r>
-        <w:rPr>
-          <w:sz w:val="20"/>
-          <w:szCs w:val="20"/>
-          <w:lang w:val="es-MX"/>
-        </w:rPr>
-        <w:t>ó</w:t>
-      </w:r>
-      <w:proofErr w:type="spellEnd"/>
-      <w:r>
-        <w:rPr>
-          <w:sz w:val="20"/>
-          <w:szCs w:val="20"/>
-          <w:lang w:val="es-MX"/>
-        </w:rPr>
-        <w:t xml:space="preserve"> no) así como el método </w:t>
+        <w:t xml:space="preserve">Esto lo puedes lograr comparando el estatus actual de la imagen (si se encuentra en movimiento ó no) así como el método </w:t>
       </w:r>
       <w:r>
         <w:rPr>
@@ -1370,20 +1237,8 @@
           <w:szCs w:val="20"/>
           <w:lang w:val="es-MX"/>
         </w:rPr>
-        <w:t>.</w:t>
-      </w:r>
-      <w:proofErr w:type="spellStart"/>
-      <w:r>
-        <w:rPr>
-          <w:b/>
-          <w:bCs/>
-          <w:sz w:val="20"/>
-          <w:szCs w:val="20"/>
-          <w:lang w:val="es-MX"/>
-        </w:rPr>
-        <w:t>attr</w:t>
-      </w:r>
-      <w:proofErr w:type="spellEnd"/>
+        <w:t>.attr</w:t>
+      </w:r>
       <w:r>
         <w:rPr>
           <w:sz w:val="20"/>
@@ -1413,7 +1268,7 @@
     </w:p>
     <w:p>
       <w:pPr>
-        <w:pStyle w:val="ListParagraph"/>
+        <w:pStyle w:val="Prrafodelista"/>
         <w:numPr>
           <w:ilvl w:val="0"/>
           <w:numId w:val="13"/>
@@ -1448,16 +1303,7 @@
           <w:szCs w:val="20"/>
           <w:lang w:val="es-MX"/>
         </w:rPr>
-        <w:t xml:space="preserve">. Crea una función que tome cada elemento del arreglo y </w:t>
-      </w:r>
-      <w:proofErr w:type="spellStart"/>
-      <w:r>
-        <w:rPr>
-          <w:sz w:val="20"/>
-          <w:szCs w:val="20"/>
-          <w:lang w:val="es-MX"/>
-        </w:rPr>
-        <w:t>re-gener</w:t>
+        <w:t>. Crea una función que tome cada elemento del arreglo y re-gener</w:t>
       </w:r>
       <w:r>
         <w:rPr>
@@ -1467,7 +1313,6 @@
         </w:rPr>
         <w:t>e</w:t>
       </w:r>
-      <w:proofErr w:type="spellEnd"/>
       <w:r>
         <w:rPr>
           <w:sz w:val="20"/>
@@ -1496,56 +1341,20 @@
     </w:p>
     <w:p>
       <w:pPr>
-        <w:pStyle w:val="ListParagraph"/>
-        <w:rPr>
-          <w:sz w:val="20"/>
-          <w:szCs w:val="20"/>
-          <w:lang w:val="es-MX"/>
-        </w:rPr>
-      </w:pPr>
-      <w:r>
-        <w:rPr>
-          <w:sz w:val="20"/>
-          <w:szCs w:val="20"/>
-          <w:lang w:val="es-MX"/>
-        </w:rPr>
-        <w:t>Recuerda agregar un “</w:t>
-      </w:r>
-      <w:proofErr w:type="spellStart"/>
-      <w:r>
-        <w:rPr>
-          <w:sz w:val="20"/>
-          <w:szCs w:val="20"/>
-          <w:lang w:val="es-MX"/>
-        </w:rPr>
-        <w:t>preventDefault</w:t>
-      </w:r>
-      <w:proofErr w:type="spellEnd"/>
-      <w:r>
-        <w:rPr>
-          <w:sz w:val="20"/>
-          <w:szCs w:val="20"/>
-          <w:lang w:val="es-MX"/>
-        </w:rPr>
-        <w:t>()” para evitar que la página se cargue nuevamente al dar click en el botón “</w:t>
-      </w:r>
-      <w:proofErr w:type="spellStart"/>
-      <w:r>
-        <w:rPr>
-          <w:sz w:val="20"/>
-          <w:szCs w:val="20"/>
-          <w:lang w:val="es-MX"/>
-        </w:rPr>
-        <w:t>Submit</w:t>
-      </w:r>
-      <w:proofErr w:type="spellEnd"/>
-      <w:r>
-        <w:rPr>
-          <w:sz w:val="20"/>
-          <w:szCs w:val="20"/>
-          <w:lang w:val="es-MX"/>
-        </w:rPr>
-        <w:t>”.</w:t>
+        <w:pStyle w:val="Prrafodelista"/>
+        <w:rPr>
+          <w:sz w:val="20"/>
+          <w:szCs w:val="20"/>
+          <w:lang w:val="es-MX"/>
+        </w:rPr>
+      </w:pPr>
+      <w:r>
+        <w:rPr>
+          <w:sz w:val="20"/>
+          <w:szCs w:val="20"/>
+          <w:lang w:val="es-MX"/>
+        </w:rPr>
+        <w:t>Recuerda agregar un “preventDefault()” para evitar que la página se cargue nuevamente al dar click en el botón “Submit”.</w:t>
       </w:r>
     </w:p>
     <w:p>
@@ -1625,6 +1434,7 @@
         <w:rPr>
           <w:b/>
           <w:bCs/>
+          <w:noProof/>
           <w:sz w:val="20"/>
           <w:szCs w:val="20"/>
           <w:lang w:val="es-MX"/>
@@ -1645,7 +1455,7 @@
                     <pic:cNvPicPr/>
                   </pic:nvPicPr>
                   <pic:blipFill>
-                    <a:blip r:embed="rId7"/>
+                    <a:blip r:embed="rId9"/>
                     <a:stretch>
                       <a:fillRect/>
                     </a:stretch>
@@ -1711,6 +1521,7 @@
         <w:rPr>
           <w:b/>
           <w:bCs/>
+          <w:noProof/>
           <w:sz w:val="20"/>
           <w:szCs w:val="20"/>
           <w:lang w:val="es-MX"/>
@@ -1731,7 +1542,7 @@
                     <pic:cNvPicPr/>
                   </pic:nvPicPr>
                   <pic:blipFill>
-                    <a:blip r:embed="rId8"/>
+                    <a:blip r:embed="rId10"/>
                     <a:stretch>
                       <a:fillRect/>
                     </a:stretch>
@@ -1842,7 +1653,7 @@
     </w:p>
     <w:p>
       <w:pPr>
-        <w:pStyle w:val="ListParagraph"/>
+        <w:pStyle w:val="Prrafodelista"/>
         <w:numPr>
           <w:ilvl w:val="0"/>
           <w:numId w:val="14"/>
@@ -1866,10 +1677,10 @@
         </w:rPr>
         <w:t xml:space="preserve">#1 </w:t>
       </w:r>
-      <w:hyperlink r:id="rId9" w:history="1">
+      <w:hyperlink r:id="rId11" w:history="1">
         <w:r>
           <w:rPr>
-            <w:rStyle w:val="Hyperlink"/>
+            <w:rStyle w:val="Hipervnculo"/>
             <w:rFonts w:ascii="Calibri-Bold" w:hAnsi="Calibri-Bold" w:cs="Calibri-Bold"/>
             <w:b/>
             <w:bCs/>
@@ -1999,67 +1810,7 @@
           <w:bCs/>
           <w:lang w:val="es-MX"/>
         </w:rPr>
-        <w:t xml:space="preserve">en un Github </w:t>
-      </w:r>
-      <w:proofErr w:type="spellStart"/>
-      <w:r>
-        <w:rPr>
-          <w:rFonts w:ascii="Calibri-Bold" w:hAnsi="Calibri-Bold" w:cs="Calibri-Bold"/>
-          <w:b/>
-          <w:bCs/>
-          <w:lang w:val="es-MX"/>
-        </w:rPr>
-        <w:t>pages</w:t>
-      </w:r>
-      <w:proofErr w:type="spellEnd"/>
-      <w:r>
-        <w:rPr>
-          <w:rFonts w:ascii="Calibri-Bold" w:hAnsi="Calibri-Bold" w:cs="Calibri-Bold"/>
-          <w:b/>
-          <w:bCs/>
-          <w:lang w:val="es-MX"/>
-        </w:rPr>
-        <w:t xml:space="preserve"> para poder ver su versión en vivo y sube a CANVAS ambas </w:t>
-      </w:r>
-      <w:proofErr w:type="spellStart"/>
-      <w:r>
-        <w:rPr>
-          <w:rFonts w:ascii="Calibri-Bold" w:hAnsi="Calibri-Bold" w:cs="Calibri-Bold"/>
-          <w:b/>
-          <w:bCs/>
-          <w:lang w:val="es-MX"/>
-        </w:rPr>
-        <w:t>urls</w:t>
-      </w:r>
-      <w:proofErr w:type="spellEnd"/>
-      <w:r>
-        <w:rPr>
-          <w:rFonts w:ascii="Calibri-Bold" w:hAnsi="Calibri-Bold" w:cs="Calibri-Bold"/>
-          <w:b/>
-          <w:bCs/>
-          <w:lang w:val="es-MX"/>
-        </w:rPr>
-        <w:t xml:space="preserve">, una del </w:t>
-      </w:r>
-      <w:proofErr w:type="spellStart"/>
-      <w:r>
-        <w:rPr>
-          <w:rFonts w:ascii="Calibri-Bold" w:hAnsi="Calibri-Bold" w:cs="Calibri-Bold"/>
-          <w:b/>
-          <w:bCs/>
-          <w:lang w:val="es-MX"/>
-        </w:rPr>
-        <w:t>github</w:t>
-      </w:r>
-      <w:proofErr w:type="spellEnd"/>
-      <w:r>
-        <w:rPr>
-          <w:rFonts w:ascii="Calibri-Bold" w:hAnsi="Calibri-Bold" w:cs="Calibri-Bold"/>
-          <w:b/>
-          <w:bCs/>
-          <w:lang w:val="es-MX"/>
-        </w:rPr>
-        <w:t xml:space="preserve"> page y otra del repositorio.</w:t>
+        <w:t>en un Github pages para poder ver su versión en vivo y sube a CANVAS ambas urls, una del github page y otra del repositorio.</w:t>
       </w:r>
     </w:p>
     <w:p>
@@ -2183,7 +1934,7 @@
 </file>
 
 <file path=word/numbering.xml><?xml version="1.0" encoding="utf-8"?>
-<w:numbering xmlns:wpc="http://schemas.microsoft.com/office/word/2010/wordprocessingCanvas" xmlns:cx="http://schemas.microsoft.com/office/drawing/2014/chartex" xmlns:cx1="http://schemas.microsoft.com/office/drawing/2015/9/8/chartex" xmlns:cx2="http://schemas.microsoft.com/office/drawing/2015/10/21/chartex" xmlns:cx3="http://schemas.microsoft.com/office/drawing/2016/5/9/chartex" xmlns:cx4="http://schemas.microsoft.com/office/drawing/2016/5/10/chartex" xmlns:cx5="http://schemas.microsoft.com/office/drawing/2016/5/11/chartex" xmlns:cx6="http://schemas.microsoft.com/office/drawing/2016/5/12/chartex" xmlns:cx7="http://schemas.microsoft.com/office/drawing/2016/5/13/chartex" xmlns:cx8="http://schemas.microsoft.com/office/drawing/2016/5/14/chartex" xmlns:mc="http://schemas.openxmlformats.org/markup-compatibility/2006" xmlns:aink="http://schemas.microsoft.com/office/drawing/2016/ink" xmlns:am3d="http://schemas.microsoft.com/office/drawing/2017/model3d" xmlns:o="urn:schemas-microsoft-com:office:office" xmlns:r="http://schemas.openxmlformats.org/officeDocument/2006/relationships" xmlns:m="http://schemas.openxmlformats.org/officeDocument/2006/math" xmlns:v="urn:schemas-microsoft-com:vml" xmlns:wp14="http://schemas.microsoft.com/office/word/2010/wordprocessingDrawing" xmlns:wp="http://schemas.openxmlformats.org/drawingml/2006/wordprocessingDrawing" xmlns:w10="urn:schemas-microsoft-com:office:word" xmlns:w="http://schemas.openxmlformats.org/wordprocessingml/2006/main" xmlns:w14="http://schemas.microsoft.com/office/word/2010/wordml" xmlns:w15="http://schemas.microsoft.com/office/word/2012/wordml" xmlns:w16cex="http://schemas.microsoft.com/office/word/2018/wordml/cex" xmlns:w16cid="http://schemas.microsoft.com/office/word/2016/wordml/cid" xmlns:w16="http://schemas.microsoft.com/office/word/2018/wordml" xmlns:w16se="http://schemas.microsoft.com/office/word/2015/wordml/symex" xmlns:wpg="http://schemas.microsoft.com/office/word/2010/wordprocessingGroup" xmlns:wpi="http://schemas.microsoft.com/office/word/2010/wordprocessingInk" xmlns:wne="http://schemas.microsoft.com/office/word/2006/wordml" xmlns:wps="http://schemas.microsoft.com/office/word/2010/wordprocessingShape" mc:Ignorable="w14 w15 w16se w16cid w16 w16cex wp14">
+<w:numbering xmlns:wpc="http://schemas.microsoft.com/office/word/2010/wordprocessingCanvas" xmlns:cx="http://schemas.microsoft.com/office/drawing/2014/chartex" xmlns:cx1="http://schemas.microsoft.com/office/drawing/2015/9/8/chartex" xmlns:cx2="http://schemas.microsoft.com/office/drawing/2015/10/21/chartex" xmlns:cx3="http://schemas.microsoft.com/office/drawing/2016/5/9/chartex" xmlns:cx4="http://schemas.microsoft.com/office/drawing/2016/5/10/chartex" xmlns:cx5="http://schemas.microsoft.com/office/drawing/2016/5/11/chartex" xmlns:cx6="http://schemas.microsoft.com/office/drawing/2016/5/12/chartex" xmlns:cx7="http://schemas.microsoft.com/office/drawing/2016/5/13/chartex" xmlns:cx8="http://schemas.microsoft.com/office/drawing/2016/5/14/chartex" xmlns:mc="http://schemas.openxmlformats.org/markup-compatibility/2006" xmlns:aink="http://schemas.microsoft.com/office/drawing/2016/ink" xmlns:am3d="http://schemas.microsoft.com/office/drawing/2017/model3d" xmlns:o="urn:schemas-microsoft-com:office:office" xmlns:r="http://schemas.openxmlformats.org/officeDocument/2006/relationships" xmlns:m="http://schemas.openxmlformats.org/officeDocument/2006/math" xmlns:v="urn:schemas-microsoft-com:vml" xmlns:wp14="http://schemas.microsoft.com/office/word/2010/wordprocessingDrawing" xmlns:wp="http://schemas.openxmlformats.org/drawingml/2006/wordprocessingDrawing" xmlns:w10="urn:schemas-microsoft-com:office:word" xmlns:w="http://schemas.openxmlformats.org/wordprocessingml/2006/main" xmlns:w14="http://schemas.microsoft.com/office/word/2010/wordml" xmlns:w15="http://schemas.microsoft.com/office/word/2012/wordml" xmlns:w16cex="http://schemas.microsoft.com/office/word/2018/wordml/cex" xmlns:w16cid="http://schemas.microsoft.com/office/word/2016/wordml/cid" xmlns:w16="http://schemas.microsoft.com/office/word/2018/wordml" xmlns:w16sdtdh="http://schemas.microsoft.com/office/word/2020/wordml/sdtdatahash" xmlns:w16se="http://schemas.microsoft.com/office/word/2015/wordml/symex" xmlns:wpg="http://schemas.microsoft.com/office/word/2010/wordprocessingGroup" xmlns:wpi="http://schemas.microsoft.com/office/word/2010/wordprocessingInk" xmlns:wne="http://schemas.microsoft.com/office/word/2006/wordml" xmlns:wps="http://schemas.microsoft.com/office/word/2010/wordprocessingShape" mc:Ignorable="w14 w15 w16se w16cid w16 w16cex w16sdtdh wp14">
   <w:abstractNum w:abstractNumId="0" w15:restartNumberingAfterBreak="0">
     <w:nsid w:val="007411C1"/>
     <w:multiLevelType w:val="hybridMultilevel"/>
@@ -3900,7 +3651,7 @@
 </file>
 
 <file path=word/styles.xml><?xml version="1.0" encoding="utf-8"?>
-<w:styles xmlns:mc="http://schemas.openxmlformats.org/markup-compatibility/2006" xmlns:r="http://schemas.openxmlformats.org/officeDocument/2006/relationships" xmlns:w="http://schemas.openxmlformats.org/wordprocessingml/2006/main" xmlns:w14="http://schemas.microsoft.com/office/word/2010/wordml" xmlns:w15="http://schemas.microsoft.com/office/word/2012/wordml" xmlns:w16cex="http://schemas.microsoft.com/office/word/2018/wordml/cex" xmlns:w16cid="http://schemas.microsoft.com/office/word/2016/wordml/cid" xmlns:w16="http://schemas.microsoft.com/office/word/2018/wordml" xmlns:w16se="http://schemas.microsoft.com/office/word/2015/wordml/symex" mc:Ignorable="w14 w15 w16se w16cid w16 w16cex">
+<w:styles xmlns:mc="http://schemas.openxmlformats.org/markup-compatibility/2006" xmlns:r="http://schemas.openxmlformats.org/officeDocument/2006/relationships" xmlns:w="http://schemas.openxmlformats.org/wordprocessingml/2006/main" xmlns:w14="http://schemas.microsoft.com/office/word/2010/wordml" xmlns:w15="http://schemas.microsoft.com/office/word/2012/wordml" xmlns:w16cex="http://schemas.microsoft.com/office/word/2018/wordml/cex" xmlns:w16cid="http://schemas.microsoft.com/office/word/2016/wordml/cid" xmlns:w16="http://schemas.microsoft.com/office/word/2018/wordml" xmlns:w16sdtdh="http://schemas.microsoft.com/office/word/2020/wordml/sdtdatahash" xmlns:w16se="http://schemas.microsoft.com/office/word/2015/wordml/symex" mc:Ignorable="w14 w15 w16se w16cid w16 w16cex w16sdtdh">
   <w:docDefaults>
     <w:rPrDefault>
       <w:rPr>
@@ -4306,10 +4057,10 @@
       <w:szCs w:val="24"/>
     </w:rPr>
   </w:style>
-  <w:style w:type="paragraph" w:styleId="Heading3">
+  <w:style w:type="paragraph" w:styleId="Ttulo3">
     <w:name w:val="heading 3"/>
     <w:basedOn w:val="Normal"/>
-    <w:link w:val="Heading3Char"/>
+    <w:link w:val="Ttulo3Car"/>
     <w:uiPriority w:val="9"/>
     <w:qFormat/>
     <w:rsid w:val="00297ED4"/>
@@ -4325,13 +4076,13 @@
       <w:szCs w:val="27"/>
     </w:rPr>
   </w:style>
-  <w:style w:type="character" w:default="1" w:styleId="DefaultParagraphFont">
+  <w:style w:type="character" w:default="1" w:styleId="Fuentedeprrafopredeter">
     <w:name w:val="Default Paragraph Font"/>
     <w:uiPriority w:val="1"/>
     <w:semiHidden/>
     <w:unhideWhenUsed/>
   </w:style>
-  <w:style w:type="table" w:default="1" w:styleId="TableNormal">
+  <w:style w:type="table" w:default="1" w:styleId="Tablanormal">
     <w:name w:val="Normal Table"/>
     <w:uiPriority w:val="99"/>
     <w:semiHidden/>
@@ -4346,13 +4097,13 @@
       </w:tblCellMar>
     </w:tblPr>
   </w:style>
-  <w:style w:type="numbering" w:default="1" w:styleId="NoList">
+  <w:style w:type="numbering" w:default="1" w:styleId="Sinlista">
     <w:name w:val="No List"/>
     <w:uiPriority w:val="99"/>
     <w:semiHidden/>
     <w:unhideWhenUsed/>
   </w:style>
-  <w:style w:type="paragraph" w:styleId="ListParagraph">
+  <w:style w:type="paragraph" w:styleId="Prrafodelista">
     <w:name w:val="List Paragraph"/>
     <w:basedOn w:val="Normal"/>
     <w:uiPriority w:val="34"/>
@@ -4363,9 +4114,9 @@
       <w:contextualSpacing/>
     </w:pPr>
   </w:style>
-  <w:style w:type="character" w:styleId="Hyperlink">
+  <w:style w:type="character" w:styleId="Hipervnculo">
     <w:name w:val="Hyperlink"/>
-    <w:basedOn w:val="DefaultParagraphFont"/>
+    <w:basedOn w:val="Fuentedeprrafopredeter"/>
     <w:uiPriority w:val="99"/>
     <w:unhideWhenUsed/>
     <w:rsid w:val="005A1DF5"/>
@@ -4374,9 +4125,9 @@
       <w:u w:val="single"/>
     </w:rPr>
   </w:style>
-  <w:style w:type="character" w:styleId="UnresolvedMention">
+  <w:style w:type="character" w:styleId="Mencinsinresolver">
     <w:name w:val="Unresolved Mention"/>
-    <w:basedOn w:val="DefaultParagraphFont"/>
+    <w:basedOn w:val="Fuentedeprrafopredeter"/>
     <w:uiPriority w:val="99"/>
     <w:semiHidden/>
     <w:unhideWhenUsed/>
@@ -4386,10 +4137,10 @@
       <w:shd w:val="clear" w:color="auto" w:fill="E1DFDD"/>
     </w:rPr>
   </w:style>
-  <w:style w:type="character" w:customStyle="1" w:styleId="Heading3Char">
-    <w:name w:val="Heading 3 Char"/>
-    <w:basedOn w:val="DefaultParagraphFont"/>
-    <w:link w:val="Heading3"/>
+  <w:style w:type="character" w:customStyle="1" w:styleId="Ttulo3Car">
+    <w:name w:val="Título 3 Car"/>
+    <w:basedOn w:val="Fuentedeprrafopredeter"/>
+    <w:link w:val="Ttulo3"/>
     <w:uiPriority w:val="9"/>
     <w:rsid w:val="00297ED4"/>
     <w:rPr>
@@ -4400,9 +4151,9 @@
       <w:szCs w:val="27"/>
     </w:rPr>
   </w:style>
-  <w:style w:type="character" w:styleId="FollowedHyperlink">
+  <w:style w:type="character" w:styleId="Hipervnculovisitado">
     <w:name w:val="FollowedHyperlink"/>
-    <w:basedOn w:val="DefaultParagraphFont"/>
+    <w:basedOn w:val="Fuentedeprrafopredeter"/>
     <w:uiPriority w:val="99"/>
     <w:semiHidden/>
     <w:unhideWhenUsed/>

</xml_diff>